<commit_message>
Really really completed the project now
</commit_message>
<xml_diff>
--- a/Computer_Science_101/Assignment_7/AssignmentFunctions.docx
+++ b/Computer_Science_101/Assignment_7/AssignmentFunctions.docx
@@ -591,15 +591,13 @@
       <w:pPr>
         <w:pStyle w:val="Normal"/>
         <w:ind w:left="720" w:hanging="0"/>
-        <w:rPr>
-          <w:color w:val="FF7F00"/>
-        </w:rPr>
-      </w:pPr>
-      <w:r>
-        <w:rPr>
-          <w:color w:val="FF7F00"/>
-        </w:rPr>
-        <w:t>double ftoc(double f) {</w:t>
+        <w:rPr/>
+      </w:pPr>
+      <w:r>
+        <w:rPr>
+          <w:color w:val="FF7F00"/>
+        </w:rPr>
+        <w:t>double fto(double f) {</w:t>
       </w:r>
     </w:p>
     <w:p>
@@ -692,9 +690,7 @@
       <w:pPr>
         <w:pStyle w:val="Normal"/>
         <w:ind w:left="720" w:hanging="0"/>
-        <w:rPr>
-          <w:color w:val="FF7F00"/>
-        </w:rPr>
+        <w:rPr/>
       </w:pPr>
       <w:r>
         <w:rPr>
@@ -706,7 +702,19 @@
         <w:rPr>
           <w:color w:val="FF7F00"/>
         </w:rPr>
-        <w:t>for (int f = 0; f &lt;= 20; f++) {</w:t>
+        <w:t xml:space="preserve">for (int f = 0; f &lt;= </w:t>
+      </w:r>
+      <w:r>
+        <w:rPr>
+          <w:color w:val="FF7F00"/>
+        </w:rPr>
+        <w:t>20</w:t>
+      </w:r>
+      <w:r>
+        <w:rPr>
+          <w:color w:val="FF7F00"/>
+        </w:rPr>
+        <w:t>; f++) {</w:t>
       </w:r>
     </w:p>
     <w:p>
@@ -2054,7 +2062,13 @@
         </w:rPr>
       </w:pPr>
       <w:r>
-        <w:rPr/>
+        <w:rPr>
+          <w:rFonts w:cs="Calibri"/>
+          <w:color w:val="FF7F00"/>
+          <w:sz w:val="24"/>
+          <w:szCs w:val="24"/>
+          <w:lang w:val="en"/>
+        </w:rPr>
       </w:r>
     </w:p>
     <w:p>
@@ -2087,7 +2101,13 @@
         </w:rPr>
       </w:pPr>
       <w:r>
-        <w:rPr/>
+        <w:rPr>
+          <w:rFonts w:cs="Calibri"/>
+          <w:color w:val="FF7F00"/>
+          <w:sz w:val="24"/>
+          <w:szCs w:val="24"/>
+          <w:lang w:val="en"/>
+        </w:rPr>
       </w:r>
     </w:p>
     <w:p>
@@ -2515,7 +2535,13 @@
         </w:rPr>
       </w:pPr>
       <w:r>
-        <w:rPr/>
+        <w:rPr>
+          <w:rFonts w:cs="Calibri"/>
+          <w:color w:val="FF7F00"/>
+          <w:sz w:val="24"/>
+          <w:szCs w:val="24"/>
+          <w:lang w:val="en"/>
+        </w:rPr>
       </w:r>
     </w:p>
     <w:p>
@@ -3007,7 +3033,13 @@
         </w:rPr>
       </w:pPr>
       <w:r>
-        <w:rPr/>
+        <w:rPr>
+          <w:rFonts w:cs="Calibri"/>
+          <w:color w:val="FF7F00"/>
+          <w:sz w:val="24"/>
+          <w:szCs w:val="24"/>
+          <w:lang w:val="en"/>
+        </w:rPr>
       </w:r>
     </w:p>
     <w:p>
@@ -3067,7 +3099,13 @@
         </w:rPr>
       </w:pPr>
       <w:r>
-        <w:rPr/>
+        <w:rPr>
+          <w:rFonts w:cs="Calibri"/>
+          <w:color w:val="FF7F00"/>
+          <w:sz w:val="24"/>
+          <w:szCs w:val="24"/>
+          <w:lang w:val="en"/>
+        </w:rPr>
       </w:r>
     </w:p>
     <w:p>
@@ -3171,23 +3209,35 @@
         </w:rPr>
       </w:pPr>
       <w:r>
-        <w:rPr/>
-      </w:r>
-    </w:p>
-    <w:p>
-      <w:pPr>
-        <w:pStyle w:val="Normal"/>
-        <w:ind w:left="720" w:hanging="0"/>
-        <w:rPr>
-          <w:rFonts w:cs="Calibri"/>
-          <w:color w:val="FF7F00"/>
-          <w:sz w:val="24"/>
-          <w:szCs w:val="24"/>
-          <w:lang w:val="en"/>
-        </w:rPr>
-      </w:pPr>
-      <w:r>
-        <w:rPr/>
+        <w:rPr>
+          <w:rFonts w:cs="Calibri"/>
+          <w:color w:val="FF7F00"/>
+          <w:sz w:val="24"/>
+          <w:szCs w:val="24"/>
+          <w:lang w:val="en"/>
+        </w:rPr>
+      </w:r>
+    </w:p>
+    <w:p>
+      <w:pPr>
+        <w:pStyle w:val="Normal"/>
+        <w:ind w:left="720" w:hanging="0"/>
+        <w:rPr>
+          <w:rFonts w:cs="Calibri"/>
+          <w:color w:val="FF7F00"/>
+          <w:sz w:val="24"/>
+          <w:szCs w:val="24"/>
+          <w:lang w:val="en"/>
+        </w:rPr>
+      </w:pPr>
+      <w:r>
+        <w:rPr>
+          <w:rFonts w:cs="Calibri"/>
+          <w:color w:val="FF7F00"/>
+          <w:sz w:val="24"/>
+          <w:szCs w:val="24"/>
+          <w:lang w:val="en"/>
+        </w:rPr>
       </w:r>
     </w:p>
     <w:p>

</xml_diff>